<commit_message>
rename MOM commits with right info
</commit_message>
<xml_diff>
--- a/Day 10/07-May-Day-10-MOM.docx
+++ b/Day 10/07-May-Day-10-MOM.docx
@@ -59,13 +59,13 @@
               <mc:AlternateContent>
                 <mc:Choice Requires="wps">
                   <w:drawing>
-                    <wp:anchor distT="0" distB="0" distL="114300" distR="114300" simplePos="0" relativeHeight="251667456" behindDoc="1" locked="0" layoutInCell="1" allowOverlap="1" wp14:anchorId="5CC53E1D" wp14:editId="40302B5C">
+                    <wp:anchor distT="0" distB="0" distL="114300" distR="114300" simplePos="0" relativeHeight="251667456" behindDoc="1" locked="0" layoutInCell="1" allowOverlap="1" wp14:anchorId="5CC53E1D" wp14:editId="45D520AD">
                       <wp:simplePos x="0" y="0"/>
                       <wp:positionH relativeFrom="column">
-                        <wp:posOffset>-329565</wp:posOffset>
+                        <wp:posOffset>-338191</wp:posOffset>
                       </wp:positionH>
                       <wp:positionV relativeFrom="paragraph">
-                        <wp:posOffset>578890</wp:posOffset>
+                        <wp:posOffset>906289</wp:posOffset>
                       </wp:positionV>
                       <wp:extent cx="4397399" cy="0"/>
                       <wp:effectExtent l="0" t="0" r="0" b="0"/>
@@ -116,7 +116,7 @@
                 </mc:Choice>
                 <mc:Fallback>
                   <w:pict>
-                    <v:line w14:anchorId="0A65F99C" id="Straight Connector 4" o:spid="_x0000_s1026" alt="Decorative" style="position:absolute;z-index:-251649024;visibility:visible;mso-wrap-style:square;mso-wrap-distance-left:9pt;mso-wrap-distance-top:0;mso-wrap-distance-right:9pt;mso-wrap-distance-bottom:0;mso-position-horizontal:absolute;mso-position-horizontal-relative:text;mso-position-vertical:absolute;mso-position-vertical-relative:text" from="-25.95pt,45.6pt" to="320.3pt,45.6pt" o:gfxdata="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" filled="t" fillcolor="#e3ccb7" strokecolor="black [3213]" strokeweight="1.5pt">
+                    <v:line w14:anchorId="6E62EDEF" id="Straight Connector 4" o:spid="_x0000_s1026" alt="Decorative" style="position:absolute;z-index:-251649024;visibility:visible;mso-wrap-style:square;mso-wrap-distance-left:9pt;mso-wrap-distance-top:0;mso-wrap-distance-right:9pt;mso-wrap-distance-bottom:0;mso-position-horizontal:absolute;mso-position-horizontal-relative:text;mso-position-vertical:absolute;mso-position-vertical-relative:text" from="-26.65pt,71.35pt" to="319.6pt,71.35pt" o:gfxdata="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" filled="t" fillcolor="#e3ccb7" strokecolor="black [3213]" strokeweight="1.5pt">
                       <v:stroke joinstyle="miter"/>
                     </v:line>
                   </w:pict>
@@ -446,6 +446,21 @@
               <w:t>By:</w:t>
             </w:r>
           </w:p>
+          <w:p>
+            <w:pPr>
+              <w:rPr>
+                <w:b/>
+                <w:bCs/>
+              </w:rPr>
+            </w:pPr>
+            <w:r>
+              <w:rPr>
+                <w:b/>
+                <w:bCs/>
+              </w:rPr>
+              <w:t>GitHub:</w:t>
+            </w:r>
+          </w:p>
         </w:tc>
         <w:tc>
           <w:tcPr>
@@ -463,6 +478,9 @@
               <w:sdtEndPr/>
               <w:sdtContent>
                 <w:r>
+                  <w:t xml:space="preserve">Mr. </w:t>
+                </w:r>
+                <w:r>
                   <w:t>Akash Das</w:t>
                 </w:r>
               </w:sdtContent>
@@ -472,6 +490,18 @@
             <w:r>
               <w:t>BLN Wajith Ali</w:t>
             </w:r>
+          </w:p>
+          <w:p>
+            <w:hyperlink r:id="rId8" w:history="1">
+              <w:proofErr w:type="spellStart"/>
+              <w:r>
+                <w:rPr>
+                  <w:rStyle w:val="Hyperlink"/>
+                </w:rPr>
+                <w:t>BLNWajith</w:t>
+              </w:r>
+              <w:proofErr w:type="spellEnd"/>
+            </w:hyperlink>
           </w:p>
         </w:tc>
       </w:tr>
@@ -693,13 +723,7 @@
         </w:numPr>
       </w:pPr>
       <w:r>
-        <w:t>Enhance proficiency in MySQL database management by integrating comprehensive exercises on aggregate functions, grouping, filtering, analyzing data, and join functions, fostering a deeper understanding of database manipulation techniques.</w:t>
-      </w:r>
-      <w:r>
-        <w:t xml:space="preserve"> </w:t>
-      </w:r>
-      <w:r>
-        <w:t>Additionally, ensure the completion of discussion topics 9 and 50 to enrich the understanding of relevant concepts and applications.</w:t>
+        <w:t>Enhance proficiency in MySQL database management by integrating comprehensive exercises on aggregate functions, grouping, filtering, analyzing data, and join functions, fostering a deeper understanding of database manipulation techniques. Additionally, ensure the completion of discussion topics 9 and 50 to enrich the understanding of relevant concepts and applications.</w:t>
       </w:r>
     </w:p>
     <w:p>
@@ -893,7 +917,7 @@
           <w:szCs w:val="22"/>
         </w:rPr>
       </w:pPr>
-      <w:hyperlink r:id="rId8" w:history="1">
+      <w:hyperlink r:id="rId9" w:history="1">
         <w:r>
           <w:rPr>
             <w:rStyle w:val="Hyperlink"/>
@@ -920,7 +944,7 @@
           <w:szCs w:val="22"/>
         </w:rPr>
       </w:pPr>
-      <w:hyperlink r:id="rId9" w:history="1">
+      <w:hyperlink r:id="rId10" w:history="1">
         <w:r>
           <w:rPr>
             <w:rStyle w:val="Hyperlink"/>
@@ -3456,6 +3480,7 @@
     <w:rsid w:val="00B44537"/>
     <w:rsid w:val="00BE08AC"/>
     <w:rsid w:val="00C721CD"/>
+    <w:rsid w:val="00D9636D"/>
     <w:rsid w:val="00D96EA7"/>
     <w:rsid w:val="00E17959"/>
     <w:rsid w:val="00F105B6"/>

</xml_diff>